<commit_message>
added payment orders - offices / department-manager
</commit_message>
<xml_diff>
--- a/backend/word-contract-templates/εντολή πληρωμής.docx
+++ b/backend/word-contract-templates/εντολή πληρωμής.docx
@@ -243,23 +243,152 @@
         <w:rPr>
           <w:rFonts w:ascii="Arial" w:eastAsia="Times New Roman" w:hAnsi="Arial" w:cs="Arial"/>
           <w:b/>
+          <w:color w:val="333333"/>
+          <w:sz w:val="20"/>
+          <w:szCs w:val="20"/>
+          <w:lang w:eastAsia="el-GR"/>
+        </w:rPr>
+        <w:t>{</w:t>
+      </w:r>
+      <w:r>
+        <w:rPr>
+          <w:rFonts w:ascii="Arial" w:eastAsia="Times New Roman" w:hAnsi="Arial" w:cs="Arial"/>
+          <w:b/>
+          <w:color w:val="333333"/>
+          <w:sz w:val="20"/>
+          <w:szCs w:val="20"/>
+          <w:lang w:val="en-US" w:eastAsia="el-GR"/>
+        </w:rPr>
+        <w:t>TY</w:t>
+      </w:r>
+      <w:r>
+        <w:rPr>
+          <w:rFonts w:ascii="Arial" w:eastAsia="Times New Roman" w:hAnsi="Arial" w:cs="Arial"/>
+          <w:b/>
+          <w:color w:val="333333"/>
+          <w:sz w:val="20"/>
+          <w:szCs w:val="20"/>
+          <w:lang w:eastAsia="el-GR"/>
+        </w:rPr>
+        <w:t>_</w:t>
+      </w:r>
+      <w:r>
+        <w:rPr>
+          <w:rFonts w:ascii="Arial" w:eastAsia="Times New Roman" w:hAnsi="Arial" w:cs="Arial"/>
+          <w:b/>
+          <w:color w:val="333333"/>
+          <w:sz w:val="20"/>
+          <w:szCs w:val="20"/>
+          <w:lang w:val="en-US" w:eastAsia="el-GR"/>
+        </w:rPr>
+        <w:t>PRONOUN</w:t>
+      </w:r>
+      <w:r>
+        <w:rPr>
+          <w:rFonts w:ascii="Arial" w:eastAsia="Times New Roman" w:hAnsi="Arial" w:cs="Arial"/>
+          <w:b/>
+          <w:color w:val="333333"/>
+          <w:sz w:val="20"/>
+          <w:szCs w:val="20"/>
+          <w:lang w:eastAsia="el-GR"/>
+        </w:rPr>
+        <w:t xml:space="preserve">} </w:t>
+      </w:r>
+      <w:r>
+        <w:rPr>
+          <w:rFonts w:ascii="Arial" w:eastAsia="Times New Roman" w:hAnsi="Arial" w:cs="Arial"/>
+          <w:b/>
           <w:bCs/>
           <w:color w:val="333333"/>
           <w:sz w:val="20"/>
           <w:szCs w:val="20"/>
           <w:lang w:eastAsia="el-GR"/>
         </w:rPr>
-        <w:t>Ο/Η Τμηματικός Υπεύθυνος/η του Προγράμματος Πρακτικής Άσκησης</w:t>
-      </w:r>
-      <w:r>
-        <w:rPr>
-          <w:rFonts w:ascii="Arial" w:eastAsia="Times New Roman" w:hAnsi="Arial" w:cs="Arial"/>
-          <w:color w:val="333333"/>
-          <w:sz w:val="20"/>
-          <w:szCs w:val="20"/>
-          <w:lang w:eastAsia="el-GR"/>
-        </w:rPr>
-        <w:t xml:space="preserve"> του Τμήματος {DEPT_NAME} {TY_NAME}. </w:t>
+        <w:t>του Προγράμματος Πρακτικής Άσκησης</w:t>
+      </w:r>
+      <w:r>
+        <w:rPr>
+          <w:rFonts w:ascii="Arial" w:eastAsia="Times New Roman" w:hAnsi="Arial" w:cs="Arial"/>
+          <w:color w:val="333333"/>
+          <w:sz w:val="20"/>
+          <w:szCs w:val="20"/>
+          <w:lang w:eastAsia="el-GR"/>
+        </w:rPr>
+        <w:t xml:space="preserve"> </w:t>
+      </w:r>
+      <w:r>
+        <w:rPr>
+          <w:rFonts w:ascii="Arial" w:eastAsia="Times New Roman" w:hAnsi="Arial" w:cs="Arial"/>
+          <w:color w:val="333333"/>
+          <w:sz w:val="20"/>
+          <w:szCs w:val="20"/>
+          <w:lang w:eastAsia="el-GR"/>
+        </w:rPr>
+        <w:t>για το Τμήμα</w:t>
+      </w:r>
+      <w:r>
+        <w:rPr>
+          <w:rFonts w:ascii="Arial" w:eastAsia="Times New Roman" w:hAnsi="Arial" w:cs="Arial"/>
+          <w:b/>
+          <w:color w:val="333333"/>
+          <w:sz w:val="20"/>
+          <w:szCs w:val="20"/>
+          <w:lang w:eastAsia="el-GR"/>
+        </w:rPr>
+        <w:t xml:space="preserve"> </w:t>
+      </w:r>
+      <w:r>
+        <w:rPr>
+          <w:rFonts w:ascii="Arial" w:eastAsia="Times New Roman" w:hAnsi="Arial" w:cs="Arial"/>
+          <w:b/>
+          <w:color w:val="333333"/>
+          <w:sz w:val="20"/>
+          <w:szCs w:val="20"/>
+          <w:lang w:eastAsia="el-GR"/>
+        </w:rPr>
+        <w:t>{DEPT_NAME}</w:t>
+      </w:r>
+      <w:r>
+        <w:rPr>
+          <w:rFonts w:ascii="Arial" w:eastAsia="Times New Roman" w:hAnsi="Arial" w:cs="Arial"/>
+          <w:b/>
+          <w:color w:val="333333"/>
+          <w:sz w:val="20"/>
+          <w:szCs w:val="20"/>
+          <w:lang w:eastAsia="el-GR"/>
+        </w:rPr>
+        <w:t>,</w:t>
+      </w:r>
+      <w:r>
+        <w:rPr>
+          <w:rFonts w:ascii="Arial" w:eastAsia="Times New Roman" w:hAnsi="Arial" w:cs="Arial"/>
+          <w:b/>
+          <w:color w:val="333333"/>
+          <w:sz w:val="20"/>
+          <w:szCs w:val="20"/>
+          <w:lang w:eastAsia="el-GR"/>
+        </w:rPr>
+        <w:t xml:space="preserve"> {TY_NAME}</w:t>
+      </w:r>
+      <w:r>
+        <w:rPr>
+          <w:rFonts w:ascii="Arial" w:eastAsia="Times New Roman" w:hAnsi="Arial" w:cs="Arial"/>
+          <w:color w:val="333333"/>
+          <w:sz w:val="20"/>
+          <w:szCs w:val="20"/>
+          <w:lang w:eastAsia="el-GR"/>
+        </w:rPr>
+        <w:t>,</w:t>
+      </w:r>
+      <w:r>
+        <w:rPr>
+          <w:rFonts w:ascii="Arial" w:eastAsia="Times New Roman" w:hAnsi="Arial" w:cs="Arial"/>
+          <w:color w:val="333333"/>
+          <w:sz w:val="20"/>
+          <w:szCs w:val="20"/>
+          <w:lang w:eastAsia="el-GR"/>
+        </w:rPr>
+        <w:t xml:space="preserve"> </w:t>
       </w:r>
       <w:r>
         <w:rPr>
@@ -274,12 +403,68 @@
       <w:r>
         <w:rPr>
           <w:rFonts w:ascii="Arial" w:eastAsia="Times New Roman" w:hAnsi="Arial" w:cs="Arial"/>
-          <w:color w:val="333333"/>
-          <w:sz w:val="20"/>
-          <w:szCs w:val="20"/>
-          <w:lang w:eastAsia="el-GR"/>
-        </w:rPr>
-        <w:t>ο/η {STUDENT_NAME}</w:t>
+          <w:b/>
+          <w:color w:val="333333"/>
+          <w:sz w:val="20"/>
+          <w:szCs w:val="20"/>
+          <w:lang w:eastAsia="el-GR"/>
+        </w:rPr>
+        <w:t>{</w:t>
+      </w:r>
+      <w:r>
+        <w:rPr>
+          <w:rFonts w:ascii="Arial" w:eastAsia="Times New Roman" w:hAnsi="Arial" w:cs="Arial"/>
+          <w:b/>
+          <w:color w:val="333333"/>
+          <w:sz w:val="20"/>
+          <w:szCs w:val="20"/>
+          <w:lang w:val="en-US" w:eastAsia="el-GR"/>
+        </w:rPr>
+        <w:t>STUDENT</w:t>
+      </w:r>
+      <w:r>
+        <w:rPr>
+          <w:rFonts w:ascii="Arial" w:eastAsia="Times New Roman" w:hAnsi="Arial" w:cs="Arial"/>
+          <w:b/>
+          <w:color w:val="333333"/>
+          <w:sz w:val="20"/>
+          <w:szCs w:val="20"/>
+          <w:lang w:eastAsia="el-GR"/>
+        </w:rPr>
+        <w:t>_</w:t>
+      </w:r>
+      <w:r>
+        <w:rPr>
+          <w:rFonts w:ascii="Arial" w:eastAsia="Times New Roman" w:hAnsi="Arial" w:cs="Arial"/>
+          <w:b/>
+          <w:color w:val="333333"/>
+          <w:sz w:val="20"/>
+          <w:szCs w:val="20"/>
+          <w:lang w:val="en-US" w:eastAsia="el-GR"/>
+        </w:rPr>
+        <w:t>PRONOUN</w:t>
+      </w:r>
+      <w:r>
+        <w:rPr>
+          <w:rFonts w:ascii="Arial" w:eastAsia="Times New Roman" w:hAnsi="Arial" w:cs="Arial"/>
+          <w:b/>
+          <w:color w:val="333333"/>
+          <w:sz w:val="20"/>
+          <w:szCs w:val="20"/>
+          <w:lang w:eastAsia="el-GR"/>
+        </w:rPr>
+        <w:t>}</w:t>
+      </w:r>
+      <w:r>
+        <w:rPr>
+          <w:rFonts w:ascii="Arial" w:eastAsia="Times New Roman" w:hAnsi="Arial" w:cs="Arial"/>
+          <w:b/>
+          <w:color w:val="333333"/>
+          <w:sz w:val="20"/>
+          <w:szCs w:val="20"/>
+          <w:lang w:eastAsia="el-GR"/>
+        </w:rPr>
+        <w:t xml:space="preserve"> {STUDENT_NAME}</w:t>
       </w:r>
       <w:r>
         <w:rPr>
@@ -553,27 +738,69 @@
           <w:szCs w:val="20"/>
           <w:lang w:eastAsia="el-GR"/>
         </w:rPr>
-        <w:t>ατόπιν της βεβαίωσης περί παράδοσης όλων των απαιτούμενων , παρακαλώ να πραγματοποιηθεί πληρωμή στο δικαιού</w:t>
-      </w:r>
-      <w:r>
-        <w:rPr>
-          <w:rFonts w:ascii="Arial" w:eastAsia="Times New Roman" w:hAnsi="Arial" w:cs="Arial"/>
-          <w:color w:val="333333"/>
-          <w:sz w:val="20"/>
-          <w:szCs w:val="20"/>
-          <w:lang w:eastAsia="el-GR"/>
-        </w:rPr>
-        <w:t>χο : {STUDENT_NAME}</w:t>
-      </w:r>
-      <w:r>
-        <w:rPr>
-          <w:rFonts w:ascii="Arial" w:eastAsia="Times New Roman" w:hAnsi="Arial" w:cs="Arial"/>
-          <w:color w:val="333333"/>
-          <w:sz w:val="20"/>
-          <w:szCs w:val="20"/>
-          <w:lang w:eastAsia="el-GR"/>
-        </w:rPr>
-        <w:t>.</w:t>
+        <w:t xml:space="preserve">ατόπιν της βεβαίωσης περί </w:t>
+      </w:r>
+      <w:r>
+        <w:rPr>
+          <w:rFonts w:ascii="Arial" w:eastAsia="Times New Roman" w:hAnsi="Arial" w:cs="Arial"/>
+          <w:color w:val="333333"/>
+          <w:sz w:val="20"/>
+          <w:szCs w:val="20"/>
+          <w:lang w:eastAsia="el-GR"/>
+        </w:rPr>
+        <w:t>παράδοσης όλων των απαιτούμενων</w:t>
+      </w:r>
+      <w:r>
+        <w:rPr>
+          <w:rFonts w:ascii="Arial" w:eastAsia="Times New Roman" w:hAnsi="Arial" w:cs="Arial"/>
+          <w:color w:val="333333"/>
+          <w:sz w:val="20"/>
+          <w:szCs w:val="20"/>
+          <w:lang w:eastAsia="el-GR"/>
+        </w:rPr>
+        <w:t>, παρακαλώ να πραγματοποιηθεί πληρωμή στο δικαιού</w:t>
+      </w:r>
+      <w:r>
+        <w:rPr>
+          <w:rFonts w:ascii="Arial" w:eastAsia="Times New Roman" w:hAnsi="Arial" w:cs="Arial"/>
+          <w:color w:val="333333"/>
+          <w:sz w:val="20"/>
+          <w:szCs w:val="20"/>
+          <w:lang w:eastAsia="el-GR"/>
+        </w:rPr>
+        <w:t xml:space="preserve">χο : </w:t>
+      </w:r>
+      <w:r>
+        <w:rPr>
+          <w:rFonts w:ascii="Arial" w:eastAsia="Times New Roman" w:hAnsi="Arial" w:cs="Arial"/>
+          <w:b/>
+          <w:color w:val="333333"/>
+          <w:sz w:val="20"/>
+          <w:szCs w:val="20"/>
+          <w:lang w:eastAsia="el-GR"/>
+        </w:rPr>
+        <w:t>{STUDENT_NAME}</w:t>
+      </w:r>
+      <w:r>
+        <w:rPr>
+          <w:rFonts w:ascii="Arial" w:eastAsia="Times New Roman" w:hAnsi="Arial" w:cs="Arial"/>
+          <w:b/>
+          <w:color w:val="333333"/>
+          <w:sz w:val="20"/>
+          <w:szCs w:val="20"/>
+          <w:lang w:eastAsia="el-GR"/>
+        </w:rPr>
+        <w:t xml:space="preserve"> </w:t>
+      </w:r>
+      <w:r>
+        <w:rPr>
+          <w:rFonts w:ascii="Arial" w:eastAsia="Times New Roman" w:hAnsi="Arial" w:cs="Arial"/>
+          <w:color w:val="333333"/>
+          <w:sz w:val="20"/>
+          <w:szCs w:val="20"/>
+          <w:lang w:eastAsia="el-GR"/>
+        </w:rPr>
+        <w:t>για:</w:t>
       </w:r>
       <w:r>
         <w:rPr>
@@ -609,6 +836,7 @@
       <w:r>
         <w:rPr>
           <w:rFonts w:ascii="Arial" w:eastAsia="Times New Roman" w:hAnsi="Arial" w:cs="Arial"/>
+          <w:b/>
           <w:color w:val="333333"/>
           <w:sz w:val="20"/>
           <w:szCs w:val="20"/>
@@ -619,32 +847,88 @@
       <w:r>
         <w:rPr>
           <w:rFonts w:ascii="Arial" w:eastAsia="Times New Roman" w:hAnsi="Arial" w:cs="Arial"/>
-          <w:color w:val="333333"/>
-          <w:sz w:val="20"/>
-          <w:szCs w:val="20"/>
-          <w:lang w:eastAsia="el-GR"/>
-        </w:rPr>
-        <w:t>STUDENT_WAGES</w:t>
-      </w:r>
-      <w:r>
-        <w:rPr>
-          <w:rFonts w:ascii="Arial" w:eastAsia="Times New Roman" w:hAnsi="Arial" w:cs="Arial"/>
-          <w:color w:val="333333"/>
-          <w:sz w:val="20"/>
-          <w:szCs w:val="20"/>
-          <w:lang w:eastAsia="el-GR"/>
-        </w:rPr>
-        <w:t xml:space="preserve">} </w:t>
-      </w:r>
-      <w:r>
-        <w:rPr>
-          <w:rFonts w:ascii="Arial" w:eastAsia="Times New Roman" w:hAnsi="Arial" w:cs="Arial"/>
-          <w:color w:val="333333"/>
-          <w:sz w:val="20"/>
-          <w:szCs w:val="20"/>
-          <w:lang w:eastAsia="el-GR"/>
-        </w:rPr>
-        <w:t xml:space="preserve">ευρώ </w:t>
+          <w:b/>
+          <w:color w:val="333333"/>
+          <w:sz w:val="20"/>
+          <w:szCs w:val="20"/>
+          <w:lang w:val="en-US" w:eastAsia="el-GR"/>
+        </w:rPr>
+        <w:t>STUDENT</w:t>
+      </w:r>
+      <w:r>
+        <w:rPr>
+          <w:rFonts w:ascii="Arial" w:eastAsia="Times New Roman" w:hAnsi="Arial" w:cs="Arial"/>
+          <w:b/>
+          <w:color w:val="333333"/>
+          <w:sz w:val="20"/>
+          <w:szCs w:val="20"/>
+          <w:lang w:eastAsia="el-GR"/>
+        </w:rPr>
+        <w:t>_</w:t>
+      </w:r>
+      <w:r>
+        <w:rPr>
+          <w:rFonts w:ascii="Arial" w:eastAsia="Times New Roman" w:hAnsi="Arial" w:cs="Arial"/>
+          <w:b/>
+          <w:color w:val="333333"/>
+          <w:sz w:val="20"/>
+          <w:szCs w:val="20"/>
+          <w:lang w:val="en-US" w:eastAsia="el-GR"/>
+        </w:rPr>
+        <w:t>PRONOUN</w:t>
+      </w:r>
+      <w:r>
+        <w:rPr>
+          <w:rFonts w:ascii="Arial" w:eastAsia="Times New Roman" w:hAnsi="Arial" w:cs="Arial"/>
+          <w:b/>
+          <w:color w:val="333333"/>
+          <w:sz w:val="20"/>
+          <w:szCs w:val="20"/>
+          <w:lang w:eastAsia="el-GR"/>
+        </w:rPr>
+        <w:t>2</w:t>
+      </w:r>
+      <w:r>
+        <w:rPr>
+          <w:rFonts w:ascii="Arial" w:eastAsia="Times New Roman" w:hAnsi="Arial" w:cs="Arial"/>
+          <w:b/>
+          <w:color w:val="333333"/>
+          <w:sz w:val="20"/>
+          <w:szCs w:val="20"/>
+          <w:lang w:eastAsia="el-GR"/>
+        </w:rPr>
+        <w:t>}</w:t>
+      </w:r>
+      <w:r>
+        <w:rPr>
+          <w:rFonts w:ascii="Arial" w:eastAsia="Times New Roman" w:hAnsi="Arial" w:cs="Arial"/>
+          <w:color w:val="333333"/>
+          <w:sz w:val="20"/>
+          <w:szCs w:val="20"/>
+          <w:lang w:eastAsia="el-GR"/>
+        </w:rPr>
+        <w:t xml:space="preserve">: </w:t>
+      </w:r>
+      <w:r>
+        <w:rPr>
+          <w:rFonts w:ascii="Arial" w:eastAsia="Times New Roman" w:hAnsi="Arial" w:cs="Arial"/>
+          <w:b/>
+          <w:color w:val="333333"/>
+          <w:sz w:val="20"/>
+          <w:szCs w:val="20"/>
+          <w:lang w:eastAsia="el-GR"/>
+        </w:rPr>
+        <w:t>{STUDENT_NAME}</w:t>
+      </w:r>
+      <w:r>
+        <w:rPr>
+          <w:rFonts w:ascii="Arial" w:eastAsia="Times New Roman" w:hAnsi="Arial" w:cs="Arial"/>
+          <w:color w:val="333333"/>
+          <w:sz w:val="20"/>
+          <w:szCs w:val="20"/>
+          <w:lang w:eastAsia="el-GR"/>
+        </w:rPr>
+        <w:t xml:space="preserve"> </w:t>
       </w:r>
       <w:r>
         <w:rPr>
@@ -659,6 +943,38 @@
       <w:r>
         <w:rPr>
           <w:rFonts w:ascii="Arial" w:eastAsia="Times New Roman" w:hAnsi="Arial" w:cs="Arial"/>
+          <w:b/>
+          <w:color w:val="333333"/>
+          <w:sz w:val="20"/>
+          <w:szCs w:val="20"/>
+          <w:lang w:eastAsia="el-GR"/>
+        </w:rPr>
+        <w:t>{PA_START_DATE}</w:t>
+      </w:r>
+      <w:r>
+        <w:rPr>
+          <w:rFonts w:ascii="Arial" w:eastAsia="Times New Roman" w:hAnsi="Arial" w:cs="Arial"/>
+          <w:color w:val="333333"/>
+          <w:sz w:val="20"/>
+          <w:szCs w:val="20"/>
+          <w:lang w:eastAsia="el-GR"/>
+        </w:rPr>
+        <w:t xml:space="preserve"> </w:t>
+      </w:r>
+      <w:r>
+        <w:rPr>
+          <w:rFonts w:ascii="Arial" w:eastAsia="Times New Roman" w:hAnsi="Arial" w:cs="Arial"/>
+          <w:color w:val="333333"/>
+          <w:sz w:val="20"/>
+          <w:szCs w:val="20"/>
+          <w:lang w:eastAsia="el-GR"/>
+        </w:rPr>
+        <w:t xml:space="preserve">μέχρι </w:t>
+      </w:r>
+      <w:r>
+        <w:rPr>
+          <w:rFonts w:ascii="Arial" w:eastAsia="Times New Roman" w:hAnsi="Arial" w:cs="Arial"/>
+          <w:b/>
           <w:color w:val="333333"/>
           <w:sz w:val="20"/>
           <w:szCs w:val="20"/>
@@ -669,16 +985,62 @@
       <w:r>
         <w:rPr>
           <w:rFonts w:ascii="Arial" w:eastAsia="Times New Roman" w:hAnsi="Arial" w:cs="Arial"/>
-          <w:color w:val="333333"/>
-          <w:sz w:val="20"/>
-          <w:szCs w:val="20"/>
-          <w:lang w:eastAsia="el-GR"/>
-        </w:rPr>
-        <w:t>PA_START_DATE</w:t>
-      </w:r>
-      <w:r>
-        <w:rPr>
-          <w:rFonts w:ascii="Arial" w:eastAsia="Times New Roman" w:hAnsi="Arial" w:cs="Arial"/>
+          <w:b/>
+          <w:color w:val="333333"/>
+          <w:sz w:val="20"/>
+          <w:szCs w:val="20"/>
+          <w:lang w:val="en-US" w:eastAsia="el-GR"/>
+        </w:rPr>
+        <w:t>PA</w:t>
+      </w:r>
+      <w:r>
+        <w:rPr>
+          <w:rFonts w:ascii="Arial" w:eastAsia="Times New Roman" w:hAnsi="Arial" w:cs="Arial"/>
+          <w:b/>
+          <w:color w:val="333333"/>
+          <w:sz w:val="20"/>
+          <w:szCs w:val="20"/>
+          <w:lang w:eastAsia="el-GR"/>
+        </w:rPr>
+        <w:t>_</w:t>
+      </w:r>
+      <w:r>
+        <w:rPr>
+          <w:rFonts w:ascii="Arial" w:eastAsia="Times New Roman" w:hAnsi="Arial" w:cs="Arial"/>
+          <w:b/>
+          <w:color w:val="333333"/>
+          <w:sz w:val="20"/>
+          <w:szCs w:val="20"/>
+          <w:lang w:val="en-US" w:eastAsia="el-GR"/>
+        </w:rPr>
+        <w:t>END</w:t>
+      </w:r>
+      <w:r>
+        <w:rPr>
+          <w:rFonts w:ascii="Arial" w:eastAsia="Times New Roman" w:hAnsi="Arial" w:cs="Arial"/>
+          <w:b/>
+          <w:color w:val="333333"/>
+          <w:sz w:val="20"/>
+          <w:szCs w:val="20"/>
+          <w:lang w:eastAsia="el-GR"/>
+        </w:rPr>
+        <w:t>_</w:t>
+      </w:r>
+      <w:r>
+        <w:rPr>
+          <w:rFonts w:ascii="Arial" w:eastAsia="Times New Roman" w:hAnsi="Arial" w:cs="Arial"/>
+          <w:b/>
+          <w:color w:val="333333"/>
+          <w:sz w:val="20"/>
+          <w:szCs w:val="20"/>
+          <w:lang w:val="en-US" w:eastAsia="el-GR"/>
+        </w:rPr>
+        <w:t>DATE</w:t>
+      </w:r>
+      <w:r>
+        <w:rPr>
+          <w:rFonts w:ascii="Arial" w:eastAsia="Times New Roman" w:hAnsi="Arial" w:cs="Arial"/>
+          <w:b/>
           <w:color w:val="333333"/>
           <w:sz w:val="20"/>
           <w:szCs w:val="20"/>
@@ -689,96 +1051,7 @@
       <w:r>
         <w:rPr>
           <w:rFonts w:ascii="Arial" w:eastAsia="Times New Roman" w:hAnsi="Arial" w:cs="Arial"/>
-          <w:color w:val="333333"/>
-          <w:sz w:val="20"/>
-          <w:szCs w:val="20"/>
-          <w:lang w:eastAsia="el-GR"/>
-        </w:rPr>
-        <w:t xml:space="preserve"> </w:t>
-      </w:r>
-      <w:r>
-        <w:rPr>
-          <w:rFonts w:ascii="Arial" w:eastAsia="Times New Roman" w:hAnsi="Arial" w:cs="Arial"/>
-          <w:color w:val="333333"/>
-          <w:sz w:val="20"/>
-          <w:szCs w:val="20"/>
-          <w:lang w:eastAsia="el-GR"/>
-        </w:rPr>
-        <w:t xml:space="preserve">μέχρι </w:t>
-      </w:r>
-      <w:r>
-        <w:rPr>
-          <w:rFonts w:ascii="Arial" w:eastAsia="Times New Roman" w:hAnsi="Arial" w:cs="Arial"/>
-          <w:color w:val="333333"/>
-          <w:sz w:val="20"/>
-          <w:szCs w:val="20"/>
-          <w:lang w:eastAsia="el-GR"/>
-        </w:rPr>
-        <w:t>{</w:t>
-      </w:r>
-      <w:r>
-        <w:rPr>
-          <w:rFonts w:ascii="Arial" w:eastAsia="Times New Roman" w:hAnsi="Arial" w:cs="Arial"/>
-          <w:color w:val="333333"/>
-          <w:sz w:val="20"/>
-          <w:szCs w:val="20"/>
-          <w:lang w:val="en-US" w:eastAsia="el-GR"/>
-        </w:rPr>
-        <w:t>PA</w:t>
-      </w:r>
-      <w:r>
-        <w:rPr>
-          <w:rFonts w:ascii="Arial" w:eastAsia="Times New Roman" w:hAnsi="Arial" w:cs="Arial"/>
-          <w:color w:val="333333"/>
-          <w:sz w:val="20"/>
-          <w:szCs w:val="20"/>
-          <w:lang w:eastAsia="el-GR"/>
-        </w:rPr>
-        <w:t>_</w:t>
-      </w:r>
-      <w:r>
-        <w:rPr>
-          <w:rFonts w:ascii="Arial" w:eastAsia="Times New Roman" w:hAnsi="Arial" w:cs="Arial"/>
-          <w:color w:val="333333"/>
-          <w:sz w:val="20"/>
-          <w:szCs w:val="20"/>
-          <w:lang w:val="en-US" w:eastAsia="el-GR"/>
-        </w:rPr>
-        <w:t>END</w:t>
-      </w:r>
-      <w:r>
-        <w:rPr>
-          <w:rFonts w:ascii="Arial" w:eastAsia="Times New Roman" w:hAnsi="Arial" w:cs="Arial"/>
-          <w:color w:val="333333"/>
-          <w:sz w:val="20"/>
-          <w:szCs w:val="20"/>
-          <w:lang w:eastAsia="el-GR"/>
-        </w:rPr>
-        <w:t>_</w:t>
-      </w:r>
-      <w:r>
-        <w:rPr>
-          <w:rFonts w:ascii="Arial" w:eastAsia="Times New Roman" w:hAnsi="Arial" w:cs="Arial"/>
-          <w:color w:val="333333"/>
-          <w:sz w:val="20"/>
-          <w:szCs w:val="20"/>
-          <w:lang w:val="en-US" w:eastAsia="el-GR"/>
-        </w:rPr>
-        <w:t>DATE</w:t>
-      </w:r>
-      <w:r>
-        <w:rPr>
-          <w:rFonts w:ascii="Arial" w:eastAsia="Times New Roman" w:hAnsi="Arial" w:cs="Arial"/>
-          <w:color w:val="333333"/>
-          <w:sz w:val="20"/>
-          <w:szCs w:val="20"/>
-          <w:lang w:eastAsia="el-GR"/>
-        </w:rPr>
-        <w:t>}</w:t>
-      </w:r>
-      <w:r>
-        <w:rPr>
-          <w:rFonts w:ascii="Arial" w:eastAsia="Times New Roman" w:hAnsi="Arial" w:cs="Arial"/>
+          <w:b/>
           <w:color w:val="333333"/>
           <w:sz w:val="20"/>
           <w:szCs w:val="20"/>
@@ -798,6 +1071,37 @@
           <w:lang w:eastAsia="el-GR"/>
         </w:rPr>
       </w:pPr>
+      <w:r>
+        <w:rPr>
+          <w:rFonts w:ascii="Arial" w:eastAsia="Times New Roman" w:hAnsi="Arial" w:cs="Arial"/>
+          <w:color w:val="333333"/>
+          <w:sz w:val="20"/>
+          <w:szCs w:val="20"/>
+          <w:lang w:eastAsia="el-GR"/>
+        </w:rPr>
+        <w:t xml:space="preserve">το ποσό των </w:t>
+      </w:r>
+      <w:r>
+        <w:rPr>
+          <w:rFonts w:ascii="Arial" w:eastAsia="Times New Roman" w:hAnsi="Arial" w:cs="Arial"/>
+          <w:b/>
+          <w:color w:val="333333"/>
+          <w:sz w:val="20"/>
+          <w:szCs w:val="20"/>
+          <w:lang w:eastAsia="el-GR"/>
+        </w:rPr>
+        <w:t>#{STUDENT_WAGES}</w:t>
+      </w:r>
+      <w:r>
+        <w:rPr>
+          <w:rFonts w:ascii="Arial" w:eastAsia="Times New Roman" w:hAnsi="Arial" w:cs="Arial"/>
+          <w:color w:val="333333"/>
+          <w:sz w:val="20"/>
+          <w:szCs w:val="20"/>
+          <w:lang w:eastAsia="el-GR"/>
+        </w:rPr>
+        <w:t xml:space="preserve"> Ευρώ</w:t>
+      </w:r>
     </w:p>
     <w:tbl>
       <w:tblPr>
@@ -818,8 +1122,8 @@
         <w:tblLook w:val="04A0" w:firstRow="1" w:lastRow="0" w:firstColumn="1" w:lastColumn="0" w:noHBand="0" w:noVBand="1"/>
       </w:tblPr>
       <w:tblGrid>
-        <w:gridCol w:w="3214"/>
-        <w:gridCol w:w="5151"/>
+        <w:gridCol w:w="1948"/>
+        <w:gridCol w:w="6417"/>
       </w:tblGrid>
       <w:tr>
         <w:trPr>
@@ -871,7 +1175,7 @@
                 <w:color w:val="333333"/>
                 <w:sz w:val="20"/>
                 <w:szCs w:val="20"/>
-                <w:lang w:val="en-US" w:eastAsia="el-GR"/>
+                <w:lang w:eastAsia="el-GR"/>
               </w:rPr>
             </w:pPr>
             <w:r>
@@ -890,9 +1194,9 @@
                 <w:color w:val="333333"/>
                 <w:sz w:val="20"/>
                 <w:szCs w:val="20"/>
-                <w:lang w:val="en-US" w:eastAsia="el-GR"/>
-              </w:rPr>
-              <w:t xml:space="preserve"> </w:t>
+                <w:lang w:eastAsia="el-GR"/>
+              </w:rPr>
+              <w:t xml:space="preserve">  </w:t>
             </w:r>
             <w:r>
               <w:rPr>
@@ -900,49 +1204,9 @@
                 <w:color w:val="333333"/>
                 <w:sz w:val="20"/>
                 <w:szCs w:val="20"/>
-                <w:lang w:eastAsia="el-GR"/>
-              </w:rPr>
-              <w:t>{</w:t>
-            </w:r>
-            <w:r>
-              <w:rPr>
-                <w:rFonts w:ascii="Arial" w:eastAsia="Times New Roman" w:hAnsi="Arial" w:cs="Arial"/>
-                <w:color w:val="333333"/>
-                <w:sz w:val="20"/>
-                <w:szCs w:val="20"/>
                 <w:lang w:val="en-US" w:eastAsia="el-GR"/>
               </w:rPr>
-              <w:t>CONTRACT</w:t>
-            </w:r>
-            <w:r>
-              <w:rPr>
-                <w:rFonts w:ascii="Arial" w:eastAsia="Times New Roman" w:hAnsi="Arial" w:cs="Arial"/>
-                <w:color w:val="333333"/>
-                <w:sz w:val="20"/>
-                <w:szCs w:val="20"/>
-                <w:lang w:eastAsia="el-GR"/>
-              </w:rPr>
-              <w:t>_</w:t>
-            </w:r>
-            <w:r>
-              <w:rPr>
-                <w:rFonts w:ascii="Arial" w:eastAsia="Times New Roman" w:hAnsi="Arial" w:cs="Arial"/>
-                <w:color w:val="333333"/>
-                <w:sz w:val="20"/>
-                <w:szCs w:val="20"/>
-                <w:lang w:val="en-US" w:eastAsia="el-GR"/>
-              </w:rPr>
-              <w:t>DATE</w:t>
-            </w:r>
-            <w:r>
-              <w:rPr>
-                <w:rFonts w:ascii="Arial" w:eastAsia="Times New Roman" w:hAnsi="Arial" w:cs="Arial"/>
-                <w:color w:val="333333"/>
-                <w:sz w:val="20"/>
-                <w:szCs w:val="20"/>
-                <w:lang w:eastAsia="el-GR"/>
-              </w:rPr>
-              <w:t>}</w:t>
+              <w:t xml:space="preserve"> </w:t>
             </w:r>
           </w:p>
         </w:tc>
@@ -969,6 +1233,7 @@
               <w:jc w:val="center"/>
               <w:rPr>
                 <w:rFonts w:ascii="Arial" w:eastAsia="Times New Roman" w:hAnsi="Arial" w:cs="Arial"/>
+                <w:b/>
                 <w:color w:val="333333"/>
                 <w:sz w:val="20"/>
                 <w:szCs w:val="20"/>
@@ -978,12 +1243,13 @@
             <w:r>
               <w:rPr>
                 <w:rFonts w:ascii="Arial" w:eastAsia="Times New Roman" w:hAnsi="Arial" w:cs="Arial"/>
-                <w:color w:val="333333"/>
-                <w:sz w:val="20"/>
-                <w:szCs w:val="20"/>
-                <w:lang w:eastAsia="el-GR"/>
-              </w:rPr>
-              <w:t>Ο/Η ΤΜΗΜΑΤΙΚΟΣ ΥΠΕΥΘΥΝΟΣ/Η</w:t>
+                <w:b/>
+                <w:color w:val="333333"/>
+                <w:sz w:val="20"/>
+                <w:szCs w:val="20"/>
+                <w:lang w:eastAsia="el-GR"/>
+              </w:rPr>
+              <w:t>{TY_PRONOUN}</w:t>
             </w:r>
           </w:p>
         </w:tc>
@@ -1029,7 +1295,29 @@
                 <w:szCs w:val="20"/>
                 <w:lang w:eastAsia="el-GR"/>
               </w:rPr>
-              <w:t>ος της Πράξης και του Υποέργου</w:t>
+              <w:t>ος της Πράξ</w:t>
+            </w:r>
+            <w:bookmarkStart w:id="0" w:name="_GoBack"/>
+            <w:bookmarkEnd w:id="0"/>
+            <w:r>
+              <w:rPr>
+                <w:rFonts w:ascii="Arial" w:eastAsia="Times New Roman" w:hAnsi="Arial" w:cs="Arial"/>
+                <w:color w:val="333333"/>
+                <w:sz w:val="20"/>
+                <w:szCs w:val="20"/>
+                <w:lang w:eastAsia="el-GR"/>
+              </w:rPr>
+              <w:t xml:space="preserve">ης και του </w:t>
+            </w:r>
+            <w:r>
+              <w:rPr>
+                <w:rFonts w:ascii="Arial" w:eastAsia="Times New Roman" w:hAnsi="Arial" w:cs="Arial"/>
+                <w:color w:val="333333"/>
+                <w:sz w:val="20"/>
+                <w:szCs w:val="20"/>
+                <w:lang w:eastAsia="el-GR"/>
+              </w:rPr>
+              <w:t>έργου</w:t>
             </w:r>
           </w:p>
         </w:tc>
@@ -1262,8 +1550,6 @@
               </w:rPr>
               <w:t>ΓΙΩΤΟΠΟΥΛΟΣ</w:t>
             </w:r>
-            <w:bookmarkStart w:id="0" w:name="_GoBack"/>
-            <w:bookmarkEnd w:id="0"/>
           </w:p>
         </w:tc>
       </w:tr>

</xml_diff>

<commit_message>
added date to payment order
</commit_message>
<xml_diff>
--- a/backend/word-contract-templates/εντολή πληρωμής.docx
+++ b/backend/word-contract-templates/εντολή πληρωμής.docx
@@ -1286,7 +1286,63 @@
                 <w:szCs w:val="20"/>
                 <w:lang w:eastAsia="el-GR"/>
               </w:rPr>
-              <w:t>Τρίπολη,</w:t>
+              <w:t>Τρίπολη</w:t>
+            </w:r>
+            <w:r>
+              <w:rPr>
+                <w:rFonts w:ascii="Arial" w:eastAsia="Times New Roman" w:hAnsi="Arial" w:cs="Arial"/>
+                <w:color w:val="333333"/>
+                <w:sz w:val="20"/>
+                <w:szCs w:val="20"/>
+                <w:lang w:val="en-US" w:eastAsia="el-GR"/>
+              </w:rPr>
+              <w:t xml:space="preserve"> </w:t>
+            </w:r>
+            <w:r>
+              <w:rPr>
+                <w:rFonts w:ascii="Arial" w:eastAsia="Times New Roman" w:hAnsi="Arial" w:cs="Arial"/>
+                <w:b/>
+                <w:bCs/>
+                <w:color w:val="333333"/>
+                <w:sz w:val="20"/>
+                <w:szCs w:val="20"/>
+                <w:lang w:val="en-US" w:eastAsia="el-GR"/>
+              </w:rPr>
+              <w:t>{</w:t>
+            </w:r>
+            <w:r>
+              <w:rPr>
+                <w:rFonts w:ascii="Arial" w:eastAsia="Times New Roman" w:hAnsi="Arial" w:cs="Arial"/>
+                <w:b/>
+                <w:bCs/>
+                <w:color w:val="333333"/>
+                <w:sz w:val="20"/>
+                <w:szCs w:val="20"/>
+                <w:lang w:val="en-US" w:eastAsia="el-GR"/>
+              </w:rPr>
+              <w:t>CURR_DATE</w:t>
+            </w:r>
+            <w:r>
+              <w:rPr>
+                <w:rFonts w:ascii="Arial" w:eastAsia="Times New Roman" w:hAnsi="Arial" w:cs="Arial"/>
+                <w:b/>
+                <w:bCs/>
+                <w:color w:val="333333"/>
+                <w:sz w:val="20"/>
+                <w:szCs w:val="20"/>
+                <w:lang w:val="en-US" w:eastAsia="el-GR"/>
+              </w:rPr>
+              <w:t>}</w:t>
+            </w:r>
+            <w:r>
+              <w:rPr>
+                <w:rFonts w:ascii="Arial" w:eastAsia="Times New Roman" w:hAnsi="Arial" w:cs="Arial"/>
+                <w:color w:val="333333"/>
+                <w:sz w:val="20"/>
+                <w:szCs w:val="20"/>
+                <w:lang w:eastAsia="el-GR"/>
+              </w:rPr>
+              <w:t>,</w:t>
             </w:r>
             <w:r>
               <w:rPr>

</xml_diff>